<commit_message>
ADD: final version 1.0
</commit_message>
<xml_diff>
--- a/docs/main/inc/00-title.docx
+++ b/docs/main/inc/00-title.docx
@@ -319,18 +319,26 @@
           <w:i/>
           <w:sz w:val="40"/>
         </w:rPr>
-        <w:t>КУРСО</w:t>
+        <w:t>КУРСОВОЙ</w:t>
+      </w:r>
+      <w:r>
+        <w:rPr>
+          <w:b/>
+          <w:i/>
+          <w:sz w:val="40"/>
+        </w:rPr>
+        <w:t xml:space="preserve"> </w:t>
+      </w:r>
+      <w:r>
+        <w:rPr>
+          <w:b/>
+          <w:i/>
+          <w:sz w:val="40"/>
+        </w:rPr>
+        <w:t>РАБОТЕ</w:t>
       </w:r>
       <w:bookmarkStart w:id="0" w:name="_GoBack"/>
       <w:bookmarkEnd w:id="0"/>
-      <w:r>
-        <w:rPr>
-          <w:b/>
-          <w:i/>
-          <w:sz w:val="40"/>
-        </w:rPr>
-        <w:t>ВОМУ ПРОЕКТУ</w:t>
-      </w:r>
       <w:r>
         <w:rPr>
           <w:b/>

</xml_diff>